<commit_message>
generar archivos manuales en actualizacion activos
</commit_message>
<xml_diff>
--- a/Actualizacion_Cierres/Documentación/Requisitos.docx
+++ b/Actualizacion_Cierres/Documentación/Requisitos.docx
@@ -10,6 +10,527 @@
           <w:rFonts w:ascii="Calibri" w:eastAsia="Times New Roman" w:hAnsi="Calibri" w:cs="Calibri"/>
           <w:color w:val="242424"/>
           <w:kern w:val="0"/>
+          <w:lang w:eastAsia="es-ES"/>
+          <w14:ligatures w14:val="none"/>
+        </w:rPr>
+      </w:pPr>
+    </w:p>
+    <w:sdt>
+      <w:sdtPr>
+        <w:rPr>
+          <w:rFonts w:asciiTheme="minorHAnsi" w:eastAsiaTheme="minorHAnsi" w:hAnsiTheme="minorHAnsi" w:cstheme="minorBidi"/>
+          <w:color w:val="auto"/>
+          <w:kern w:val="2"/>
+          <w:sz w:val="22"/>
+          <w:szCs w:val="22"/>
+          <w:lang w:eastAsia="en-US"/>
+          <w14:ligatures w14:val="standardContextual"/>
+        </w:rPr>
+        <w:id w:val="1319298261"/>
+        <w:docPartObj>
+          <w:docPartGallery w:val="Table of Contents"/>
+          <w:docPartUnique/>
+        </w:docPartObj>
+      </w:sdtPr>
+      <w:sdtEndPr>
+        <w:rPr>
+          <w:b/>
+          <w:bCs/>
+        </w:rPr>
+      </w:sdtEndPr>
+      <w:sdtContent>
+        <w:p>
+          <w:pPr>
+            <w:pStyle w:val="TtuloTDC"/>
+          </w:pPr>
+          <w:r>
+            <w:t>Contenido</w:t>
+          </w:r>
+        </w:p>
+        <w:p>
+          <w:pPr>
+            <w:pStyle w:val="TDC1"/>
+            <w:tabs>
+              <w:tab w:val="right" w:leader="dot" w:pos="8494"/>
+            </w:tabs>
+            <w:rPr>
+              <w:rFonts w:eastAsiaTheme="minorEastAsia"/>
+              <w:noProof/>
+              <w:sz w:val="24"/>
+              <w:szCs w:val="24"/>
+              <w:lang w:eastAsia="es-ES"/>
+            </w:rPr>
+          </w:pPr>
+          <w:r>
+            <w:fldChar w:fldCharType="begin"/>
+          </w:r>
+          <w:r>
+            <w:instrText xml:space="preserve"> TOC \o "1-3" \h \z \u </w:instrText>
+          </w:r>
+          <w:r>
+            <w:fldChar w:fldCharType="separate"/>
+          </w:r>
+          <w:hyperlink w:anchor="_Toc165801586" w:history="1">
+            <w:r>
+              <w:rPr>
+                <w:rStyle w:val="Hipervnculo"/>
+                <w:rFonts w:ascii="Calibri" w:eastAsia="Times New Roman" w:hAnsi="Calibri" w:cs="Calibri"/>
+                <w:noProof/>
+                <w:kern w:val="0"/>
+                <w:bdr w:val="none" w:sz="0" w:space="0" w:color="auto" w:frame="1"/>
+                <w:lang w:eastAsia="es-ES"/>
+                <w14:ligatures w14:val="none"/>
+              </w:rPr>
+              <w:t>Proceso de ejecución para archivo AA RK (ACTUALIZACION ACTIVOS RK)</w:t>
+            </w:r>
+            <w:r>
+              <w:rPr>
+                <w:noProof/>
+                <w:webHidden/>
+              </w:rPr>
+              <w:tab/>
+            </w:r>
+            <w:r>
+              <w:rPr>
+                <w:noProof/>
+                <w:webHidden/>
+              </w:rPr>
+              <w:fldChar w:fldCharType="begin"/>
+            </w:r>
+            <w:r>
+              <w:rPr>
+                <w:noProof/>
+                <w:webHidden/>
+              </w:rPr>
+              <w:instrText xml:space="preserve"> PAGEREF _Toc165801586 \h </w:instrText>
+            </w:r>
+            <w:r>
+              <w:rPr>
+                <w:noProof/>
+                <w:webHidden/>
+              </w:rPr>
+            </w:r>
+            <w:r>
+              <w:rPr>
+                <w:noProof/>
+                <w:webHidden/>
+              </w:rPr>
+              <w:fldChar w:fldCharType="separate"/>
+            </w:r>
+            <w:r>
+              <w:rPr>
+                <w:noProof/>
+                <w:webHidden/>
+              </w:rPr>
+              <w:t>2</w:t>
+            </w:r>
+            <w:r>
+              <w:rPr>
+                <w:noProof/>
+                <w:webHidden/>
+              </w:rPr>
+              <w:fldChar w:fldCharType="end"/>
+            </w:r>
+          </w:hyperlink>
+        </w:p>
+        <w:p>
+          <w:pPr>
+            <w:pStyle w:val="TDC1"/>
+            <w:tabs>
+              <w:tab w:val="right" w:leader="dot" w:pos="8494"/>
+            </w:tabs>
+            <w:rPr>
+              <w:rFonts w:eastAsiaTheme="minorEastAsia"/>
+              <w:noProof/>
+              <w:sz w:val="24"/>
+              <w:szCs w:val="24"/>
+              <w:lang w:eastAsia="es-ES"/>
+            </w:rPr>
+          </w:pPr>
+          <w:hyperlink w:anchor="_Toc165801587" w:history="1">
+            <w:r>
+              <w:rPr>
+                <w:rStyle w:val="Hipervnculo"/>
+                <w:rFonts w:ascii="Calibri" w:eastAsia="Times New Roman" w:hAnsi="Calibri" w:cs="Calibri"/>
+                <w:noProof/>
+                <w:kern w:val="0"/>
+                <w:bdr w:val="none" w:sz="0" w:space="0" w:color="auto" w:frame="1"/>
+                <w:lang w:eastAsia="es-ES"/>
+                <w14:ligatures w14:val="none"/>
+              </w:rPr>
+              <w:t>Proceso de ejecución para archivo AD RK (ACTUALIZACION DIRECTOS RK)</w:t>
+            </w:r>
+            <w:r>
+              <w:rPr>
+                <w:noProof/>
+                <w:webHidden/>
+              </w:rPr>
+              <w:tab/>
+            </w:r>
+            <w:r>
+              <w:rPr>
+                <w:noProof/>
+                <w:webHidden/>
+              </w:rPr>
+              <w:fldChar w:fldCharType="begin"/>
+            </w:r>
+            <w:r>
+              <w:rPr>
+                <w:noProof/>
+                <w:webHidden/>
+              </w:rPr>
+              <w:instrText xml:space="preserve"> PAGEREF _Toc165801587 \h </w:instrText>
+            </w:r>
+            <w:r>
+              <w:rPr>
+                <w:noProof/>
+                <w:webHidden/>
+              </w:rPr>
+            </w:r>
+            <w:r>
+              <w:rPr>
+                <w:noProof/>
+                <w:webHidden/>
+              </w:rPr>
+              <w:fldChar w:fldCharType="separate"/>
+            </w:r>
+            <w:r>
+              <w:rPr>
+                <w:noProof/>
+                <w:webHidden/>
+              </w:rPr>
+              <w:t>3</w:t>
+            </w:r>
+            <w:r>
+              <w:rPr>
+                <w:noProof/>
+                <w:webHidden/>
+              </w:rPr>
+              <w:fldChar w:fldCharType="end"/>
+            </w:r>
+          </w:hyperlink>
+        </w:p>
+        <w:p>
+          <w:pPr>
+            <w:pStyle w:val="TDC1"/>
+            <w:tabs>
+              <w:tab w:val="right" w:leader="dot" w:pos="8494"/>
+            </w:tabs>
+            <w:rPr>
+              <w:rFonts w:eastAsiaTheme="minorEastAsia"/>
+              <w:noProof/>
+              <w:sz w:val="24"/>
+              <w:szCs w:val="24"/>
+              <w:lang w:eastAsia="es-ES"/>
+            </w:rPr>
+          </w:pPr>
+          <w:hyperlink w:anchor="_Toc165801588" w:history="1">
+            <w:r>
+              <w:rPr>
+                <w:rStyle w:val="Hipervnculo"/>
+                <w:rFonts w:ascii="Calibri" w:eastAsia="Times New Roman" w:hAnsi="Calibri" w:cs="Calibri"/>
+                <w:noProof/>
+                <w:kern w:val="0"/>
+                <w:bdr w:val="none" w:sz="0" w:space="0" w:color="auto" w:frame="1"/>
+                <w:lang w:eastAsia="es-ES"/>
+                <w14:ligatures w14:val="none"/>
+              </w:rPr>
+              <w:t>CONCILIACIONES FRONT Y CITRIX</w:t>
+            </w:r>
+            <w:r>
+              <w:rPr>
+                <w:noProof/>
+                <w:webHidden/>
+              </w:rPr>
+              <w:tab/>
+            </w:r>
+            <w:r>
+              <w:rPr>
+                <w:noProof/>
+                <w:webHidden/>
+              </w:rPr>
+              <w:fldChar w:fldCharType="begin"/>
+            </w:r>
+            <w:r>
+              <w:rPr>
+                <w:noProof/>
+                <w:webHidden/>
+              </w:rPr>
+              <w:instrText xml:space="preserve"> PAGEREF _Toc165801588 \h </w:instrText>
+            </w:r>
+            <w:r>
+              <w:rPr>
+                <w:noProof/>
+                <w:webHidden/>
+              </w:rPr>
+            </w:r>
+            <w:r>
+              <w:rPr>
+                <w:noProof/>
+                <w:webHidden/>
+              </w:rPr>
+              <w:fldChar w:fldCharType="separate"/>
+            </w:r>
+            <w:r>
+              <w:rPr>
+                <w:noProof/>
+                <w:webHidden/>
+              </w:rPr>
+              <w:t>4</w:t>
+            </w:r>
+            <w:r>
+              <w:rPr>
+                <w:noProof/>
+                <w:webHidden/>
+              </w:rPr>
+              <w:fldChar w:fldCharType="end"/>
+            </w:r>
+          </w:hyperlink>
+        </w:p>
+        <w:p>
+          <w:pPr>
+            <w:pStyle w:val="TDC1"/>
+            <w:tabs>
+              <w:tab w:val="right" w:leader="dot" w:pos="8494"/>
+            </w:tabs>
+            <w:rPr>
+              <w:rFonts w:eastAsiaTheme="minorEastAsia"/>
+              <w:noProof/>
+              <w:sz w:val="24"/>
+              <w:szCs w:val="24"/>
+              <w:lang w:eastAsia="es-ES"/>
+            </w:rPr>
+          </w:pPr>
+          <w:hyperlink w:anchor="_Toc165801589" w:history="1">
+            <w:r>
+              <w:rPr>
+                <w:rStyle w:val="Hipervnculo"/>
+                <w:noProof/>
+              </w:rPr>
+              <w:t>Observaciones y notas: Archivo: AARK.xlsm</w:t>
+            </w:r>
+            <w:r>
+              <w:rPr>
+                <w:noProof/>
+                <w:webHidden/>
+              </w:rPr>
+              <w:tab/>
+            </w:r>
+            <w:r>
+              <w:rPr>
+                <w:noProof/>
+                <w:webHidden/>
+              </w:rPr>
+              <w:fldChar w:fldCharType="begin"/>
+            </w:r>
+            <w:r>
+              <w:rPr>
+                <w:noProof/>
+                <w:webHidden/>
+              </w:rPr>
+              <w:instrText xml:space="preserve"> PAGEREF _Toc165801589 \h </w:instrText>
+            </w:r>
+            <w:r>
+              <w:rPr>
+                <w:noProof/>
+                <w:webHidden/>
+              </w:rPr>
+            </w:r>
+            <w:r>
+              <w:rPr>
+                <w:noProof/>
+                <w:webHidden/>
+              </w:rPr>
+              <w:fldChar w:fldCharType="separate"/>
+            </w:r>
+            <w:r>
+              <w:rPr>
+                <w:noProof/>
+                <w:webHidden/>
+              </w:rPr>
+              <w:t>6</w:t>
+            </w:r>
+            <w:r>
+              <w:rPr>
+                <w:noProof/>
+                <w:webHidden/>
+              </w:rPr>
+              <w:fldChar w:fldCharType="end"/>
+            </w:r>
+          </w:hyperlink>
+        </w:p>
+        <w:p>
+          <w:pPr>
+            <w:pStyle w:val="TDC3"/>
+            <w:tabs>
+              <w:tab w:val="right" w:leader="dot" w:pos="8494"/>
+            </w:tabs>
+            <w:rPr>
+              <w:rFonts w:eastAsiaTheme="minorEastAsia"/>
+              <w:noProof/>
+              <w:sz w:val="24"/>
+              <w:szCs w:val="24"/>
+              <w:lang w:eastAsia="es-ES"/>
+            </w:rPr>
+          </w:pPr>
+          <w:hyperlink w:anchor="_Toc165801590" w:history="1">
+            <w:r>
+              <w:rPr>
+                <w:rStyle w:val="Hipervnculo"/>
+                <w:noProof/>
+              </w:rPr>
+              <w:t>Botón Contratos:</w:t>
+            </w:r>
+            <w:r>
+              <w:rPr>
+                <w:noProof/>
+                <w:webHidden/>
+              </w:rPr>
+              <w:tab/>
+            </w:r>
+            <w:r>
+              <w:rPr>
+                <w:noProof/>
+                <w:webHidden/>
+              </w:rPr>
+              <w:fldChar w:fldCharType="begin"/>
+            </w:r>
+            <w:r>
+              <w:rPr>
+                <w:noProof/>
+                <w:webHidden/>
+              </w:rPr>
+              <w:instrText xml:space="preserve"> PAGEREF _Toc165801590 \h </w:instrText>
+            </w:r>
+            <w:r>
+              <w:rPr>
+                <w:noProof/>
+                <w:webHidden/>
+              </w:rPr>
+            </w:r>
+            <w:r>
+              <w:rPr>
+                <w:noProof/>
+                <w:webHidden/>
+              </w:rPr>
+              <w:fldChar w:fldCharType="separate"/>
+            </w:r>
+            <w:r>
+              <w:rPr>
+                <w:noProof/>
+                <w:webHidden/>
+              </w:rPr>
+              <w:t>6</w:t>
+            </w:r>
+            <w:r>
+              <w:rPr>
+                <w:noProof/>
+                <w:webHidden/>
+              </w:rPr>
+              <w:fldChar w:fldCharType="end"/>
+            </w:r>
+          </w:hyperlink>
+        </w:p>
+        <w:p>
+          <w:r>
+            <w:rPr>
+              <w:b/>
+              <w:bCs/>
+            </w:rPr>
+            <w:fldChar w:fldCharType="end"/>
+          </w:r>
+        </w:p>
+      </w:sdtContent>
+    </w:sdt>
+    <w:p>
+      <w:pPr>
+        <w:rPr>
+          <w:rFonts w:ascii="Calibri" w:eastAsia="Times New Roman" w:hAnsi="Calibri" w:cs="Calibri"/>
+          <w:color w:val="242424"/>
+          <w:kern w:val="0"/>
+          <w:bdr w:val="none" w:sz="0" w:space="0" w:color="auto" w:frame="1"/>
+          <w:lang w:eastAsia="es-ES"/>
+          <w14:ligatures w14:val="none"/>
+        </w:rPr>
+      </w:pPr>
+      <w:r>
+        <w:rPr>
+          <w:rFonts w:ascii="Calibri" w:eastAsia="Times New Roman" w:hAnsi="Calibri" w:cs="Calibri"/>
+          <w:color w:val="242424"/>
+          <w:kern w:val="0"/>
+          <w:bdr w:val="none" w:sz="0" w:space="0" w:color="auto" w:frame="1"/>
+          <w:lang w:eastAsia="es-ES"/>
+          <w14:ligatures w14:val="none"/>
+        </w:rPr>
+        <w:br w:type="page"/>
+      </w:r>
+    </w:p>
+    <w:p>
+      <w:pPr>
+        <w:pStyle w:val="Ttulo1"/>
+        <w:rPr>
+          <w:rFonts w:ascii="Calibri" w:eastAsia="Times New Roman" w:hAnsi="Calibri" w:cs="Calibri"/>
+          <w:color w:val="242424"/>
+          <w:kern w:val="0"/>
+          <w:sz w:val="36"/>
+          <w:szCs w:val="36"/>
+          <w:bdr w:val="none" w:sz="0" w:space="0" w:color="auto" w:frame="1"/>
+          <w:lang w:eastAsia="es-ES"/>
+          <w14:ligatures w14:val="none"/>
+        </w:rPr>
+      </w:pPr>
+      <w:bookmarkStart w:id="0" w:name="_Toc165801586"/>
+      <w:r>
+        <w:rPr>
+          <w:rFonts w:ascii="Calibri" w:eastAsia="Times New Roman" w:hAnsi="Calibri" w:cs="Calibri"/>
+          <w:color w:val="242424"/>
+          <w:kern w:val="0"/>
+          <w:sz w:val="36"/>
+          <w:szCs w:val="36"/>
+          <w:bdr w:val="none" w:sz="0" w:space="0" w:color="auto" w:frame="1"/>
+          <w:lang w:eastAsia="es-ES"/>
+          <w14:ligatures w14:val="none"/>
+        </w:rPr>
+        <w:lastRenderedPageBreak/>
+        <w:t>Proceso de ejecución para archivo AA RK</w:t>
+      </w:r>
+      <w:r>
+        <w:rPr>
+          <w:rFonts w:ascii="Calibri" w:eastAsia="Times New Roman" w:hAnsi="Calibri" w:cs="Calibri"/>
+          <w:color w:val="242424"/>
+          <w:kern w:val="0"/>
+          <w:sz w:val="36"/>
+          <w:szCs w:val="36"/>
+          <w:bdr w:val="none" w:sz="0" w:space="0" w:color="auto" w:frame="1"/>
+          <w:lang w:eastAsia="es-ES"/>
+          <w14:ligatures w14:val="none"/>
+        </w:rPr>
+        <w:t xml:space="preserve"> </w:t>
+      </w:r>
+      <w:r>
+        <w:rPr>
+          <w:rFonts w:ascii="Calibri" w:eastAsia="Times New Roman" w:hAnsi="Calibri" w:cs="Calibri"/>
+          <w:color w:val="242424"/>
+          <w:kern w:val="0"/>
+          <w:sz w:val="36"/>
+          <w:szCs w:val="36"/>
+          <w:bdr w:val="none" w:sz="0" w:space="0" w:color="auto" w:frame="1"/>
+          <w:lang w:eastAsia="es-ES"/>
+          <w14:ligatures w14:val="none"/>
+        </w:rPr>
+        <w:t>(ACTUALIZACION ACTIVOS RK)</w:t>
+      </w:r>
+      <w:bookmarkEnd w:id="0"/>
+    </w:p>
+    <w:p>
+      <w:pPr>
+        <w:shd w:val="clear" w:color="auto" w:fill="FFFFFF"/>
+        <w:spacing w:after="0" w:line="240" w:lineRule="auto"/>
+        <w:rPr>
+          <w:rFonts w:ascii="Calibri" w:eastAsia="Times New Roman" w:hAnsi="Calibri" w:cs="Calibri"/>
+          <w:color w:val="242424"/>
+          <w:kern w:val="0"/>
+          <w:bdr w:val="none" w:sz="0" w:space="0" w:color="auto" w:frame="1"/>
           <w:lang w:eastAsia="es-ES"/>
           <w14:ligatures w14:val="none"/>
         </w:rPr>
@@ -159,6 +680,19 @@
       <w:r>
         <w:rPr>
           <w:rFonts w:ascii="Calibri" w:eastAsia="Times New Roman" w:hAnsi="Calibri" w:cs="Calibri"/>
+          <w:b/>
+          <w:bCs/>
+          <w:color w:val="4EA72E" w:themeColor="accent6"/>
+          <w:kern w:val="0"/>
+          <w:bdr w:val="none" w:sz="0" w:space="0" w:color="auto" w:frame="1"/>
+          <w:lang w:eastAsia="es-ES"/>
+          <w14:ligatures w14:val="none"/>
+        </w:rPr>
+        <w:t>[listo]</w:t>
+      </w:r>
+      <w:r>
+        <w:rPr>
+          <w:rFonts w:ascii="Calibri" w:eastAsia="Times New Roman" w:hAnsi="Calibri" w:cs="Calibri"/>
           <w:color w:val="242424"/>
           <w:kern w:val="0"/>
           <w:bdr w:val="none" w:sz="0" w:space="0" w:color="auto" w:frame="1"/>
@@ -188,6 +722,19 @@
       <w:r>
         <w:rPr>
           <w:rFonts w:ascii="Calibri" w:eastAsia="Times New Roman" w:hAnsi="Calibri" w:cs="Calibri"/>
+          <w:b/>
+          <w:bCs/>
+          <w:color w:val="4EA72E" w:themeColor="accent6"/>
+          <w:kern w:val="0"/>
+          <w:bdr w:val="none" w:sz="0" w:space="0" w:color="auto" w:frame="1"/>
+          <w:lang w:eastAsia="es-ES"/>
+          <w14:ligatures w14:val="none"/>
+        </w:rPr>
+        <w:t>[listo]</w:t>
+      </w:r>
+      <w:r>
+        <w:rPr>
+          <w:rFonts w:ascii="Calibri" w:eastAsia="Times New Roman" w:hAnsi="Calibri" w:cs="Calibri"/>
           <w:color w:val="242424"/>
           <w:kern w:val="0"/>
           <w:bdr w:val="none" w:sz="0" w:space="0" w:color="auto" w:frame="1"/>
@@ -217,6 +764,19 @@
       <w:r>
         <w:rPr>
           <w:rFonts w:ascii="Calibri" w:eastAsia="Times New Roman" w:hAnsi="Calibri" w:cs="Calibri"/>
+          <w:b/>
+          <w:bCs/>
+          <w:color w:val="E97132" w:themeColor="accent2"/>
+          <w:kern w:val="0"/>
+          <w:bdr w:val="none" w:sz="0" w:space="0" w:color="auto" w:frame="1"/>
+          <w:lang w:eastAsia="es-ES"/>
+          <w14:ligatures w14:val="none"/>
+        </w:rPr>
+        <w:t>[Pendiente]</w:t>
+      </w:r>
+      <w:r>
+        <w:rPr>
+          <w:rFonts w:ascii="Calibri" w:eastAsia="Times New Roman" w:hAnsi="Calibri" w:cs="Calibri"/>
           <w:color w:val="242424"/>
           <w:kern w:val="0"/>
           <w:bdr w:val="none" w:sz="0" w:space="0" w:color="auto" w:frame="1"/>
@@ -225,19 +785,17 @@
         </w:rPr>
         <w:t xml:space="preserve">La existencia de una nueva hoja y botón que nos permitan visualizar las posiciones de un listado de contratos que se tienen que actualizar </w:t>
       </w:r>
-      <w:proofErr w:type="gramStart"/>
-      <w:r>
-        <w:rPr>
-          <w:rFonts w:ascii="Calibri" w:eastAsia="Times New Roman" w:hAnsi="Calibri" w:cs="Calibri"/>
-          <w:color w:val="242424"/>
-          <w:kern w:val="0"/>
-          <w:bdr w:val="none" w:sz="0" w:space="0" w:color="auto" w:frame="1"/>
-          <w:lang w:eastAsia="es-ES"/>
-          <w14:ligatures w14:val="none"/>
-        </w:rPr>
-        <w:t>manualmente</w:t>
-      </w:r>
-      <w:proofErr w:type="gramEnd"/>
+      <w:r>
+        <w:rPr>
+          <w:rFonts w:ascii="Calibri" w:eastAsia="Times New Roman" w:hAnsi="Calibri" w:cs="Calibri"/>
+          <w:color w:val="242424"/>
+          <w:kern w:val="0"/>
+          <w:bdr w:val="none" w:sz="0" w:space="0" w:color="auto" w:frame="1"/>
+          <w:lang w:eastAsia="es-ES"/>
+          <w14:ligatures w14:val="none"/>
+        </w:rPr>
+        <w:t>manualmente,</w:t>
+      </w:r>
       <w:r>
         <w:rPr>
           <w:rFonts w:ascii="Calibri" w:eastAsia="Times New Roman" w:hAnsi="Calibri" w:cs="Calibri"/>
@@ -270,6 +828,19 @@
       <w:r>
         <w:rPr>
           <w:rFonts w:ascii="Calibri" w:eastAsia="Times New Roman" w:hAnsi="Calibri" w:cs="Calibri"/>
+          <w:b/>
+          <w:bCs/>
+          <w:color w:val="4EA72E" w:themeColor="accent6"/>
+          <w:kern w:val="0"/>
+          <w:bdr w:val="none" w:sz="0" w:space="0" w:color="auto" w:frame="1"/>
+          <w:lang w:eastAsia="es-ES"/>
+          <w14:ligatures w14:val="none"/>
+        </w:rPr>
+        <w:t>[listo]</w:t>
+      </w:r>
+      <w:r>
+        <w:rPr>
+          <w:rFonts w:ascii="Calibri" w:eastAsia="Times New Roman" w:hAnsi="Calibri" w:cs="Calibri"/>
           <w:color w:val="242424"/>
           <w:kern w:val="0"/>
           <w:bdr w:val="none" w:sz="0" w:space="0" w:color="auto" w:frame="1"/>
@@ -303,20 +874,6 @@
         </w:rPr>
         <w:t> </w:t>
       </w:r>
-    </w:p>
-    <w:p>
-      <w:pPr>
-        <w:shd w:val="clear" w:color="auto" w:fill="FFFFFF"/>
-        <w:spacing w:after="0" w:line="240" w:lineRule="auto"/>
-        <w:ind w:left="1080"/>
-        <w:rPr>
-          <w:rFonts w:ascii="Calibri" w:eastAsia="Times New Roman" w:hAnsi="Calibri" w:cs="Calibri"/>
-          <w:color w:val="242424"/>
-          <w:kern w:val="0"/>
-          <w:lang w:eastAsia="es-ES"/>
-          <w14:ligatures w14:val="none"/>
-        </w:rPr>
-      </w:pPr>
       <w:r>
         <w:rPr>
           <w:rFonts w:ascii="Calibri" w:eastAsia="Times New Roman" w:hAnsi="Calibri" w:cs="Calibri"/>
@@ -327,11 +884,10 @@
           <w:lang w:eastAsia="es-ES"/>
           <w14:ligatures w14:val="none"/>
         </w:rPr>
-        <w:lastRenderedPageBreak/>
         <w:drawing>
-          <wp:inline distT="0" distB="0" distL="0" distR="0" wp14:anchorId="39A58237" wp14:editId="219B32BF">
-            <wp:extent cx="5400040" cy="5942965"/>
-            <wp:effectExtent l="0" t="0" r="0" b="635"/>
+          <wp:inline distT="0" distB="0" distL="0" distR="0" wp14:anchorId="39A58237" wp14:editId="22B44A9A">
+            <wp:extent cx="4267200" cy="4696229"/>
+            <wp:effectExtent l="0" t="0" r="0" b="9525"/>
             <wp:docPr id="515696596" name="Imagen 4"/>
             <wp:cNvGraphicFramePr>
               <a:graphicFrameLocks xmlns:a="http://schemas.openxmlformats.org/drawingml/2006/main" noChangeAspect="1"/>
@@ -346,7 +902,7 @@
                     </pic:cNvPicPr>
                   </pic:nvPicPr>
                   <pic:blipFill>
-                    <a:blip r:embed="rId5">
+                    <a:blip r:embed="rId6">
                       <a:extLst>
                         <a:ext uri="{28A0092B-C50C-407E-A947-70E740481C1C}">
                           <a14:useLocalDpi xmlns:a14="http://schemas.microsoft.com/office/drawing/2010/main" val="0"/>
@@ -361,7 +917,7 @@
                   <pic:spPr bwMode="auto">
                     <a:xfrm>
                       <a:off x="0" y="0"/>
-                      <a:ext cx="5400040" cy="5942965"/>
+                      <a:ext cx="4294356" cy="4726116"/>
                     </a:xfrm>
                     <a:prstGeom prst="rect">
                       <a:avLst/>
@@ -404,6 +960,77 @@
     </w:p>
     <w:p>
       <w:pPr>
+        <w:pStyle w:val="Ttulo1"/>
+        <w:rPr>
+          <w:rFonts w:ascii="Calibri" w:eastAsia="Times New Roman" w:hAnsi="Calibri" w:cs="Calibri"/>
+          <w:color w:val="242424"/>
+          <w:kern w:val="0"/>
+          <w:sz w:val="36"/>
+          <w:szCs w:val="36"/>
+          <w:bdr w:val="none" w:sz="0" w:space="0" w:color="auto" w:frame="1"/>
+          <w:lang w:eastAsia="es-ES"/>
+          <w14:ligatures w14:val="none"/>
+        </w:rPr>
+      </w:pPr>
+      <w:bookmarkStart w:id="1" w:name="_Toc165801587"/>
+      <w:r>
+        <w:rPr>
+          <w:rFonts w:ascii="Calibri" w:eastAsia="Times New Roman" w:hAnsi="Calibri" w:cs="Calibri"/>
+          <w:color w:val="242424"/>
+          <w:kern w:val="0"/>
+          <w:sz w:val="36"/>
+          <w:szCs w:val="36"/>
+          <w:bdr w:val="none" w:sz="0" w:space="0" w:color="auto" w:frame="1"/>
+          <w:lang w:eastAsia="es-ES"/>
+          <w14:ligatures w14:val="none"/>
+        </w:rPr>
+        <w:lastRenderedPageBreak/>
+        <w:t xml:space="preserve">Proceso de ejecución para archivo AD RK (ACTUALIZACION </w:t>
+      </w:r>
+      <w:r>
+        <w:rPr>
+          <w:rFonts w:ascii="Calibri" w:eastAsia="Times New Roman" w:hAnsi="Calibri" w:cs="Calibri"/>
+          <w:color w:val="242424"/>
+          <w:kern w:val="0"/>
+          <w:sz w:val="36"/>
+          <w:szCs w:val="36"/>
+          <w:bdr w:val="none" w:sz="0" w:space="0" w:color="auto" w:frame="1"/>
+          <w:lang w:eastAsia="es-ES"/>
+          <w14:ligatures w14:val="none"/>
+        </w:rPr>
+        <w:t>DIRECTOS</w:t>
+      </w:r>
+      <w:r>
+        <w:rPr>
+          <w:rFonts w:ascii="Calibri" w:eastAsia="Times New Roman" w:hAnsi="Calibri" w:cs="Calibri"/>
+          <w:color w:val="242424"/>
+          <w:kern w:val="0"/>
+          <w:sz w:val="36"/>
+          <w:szCs w:val="36"/>
+          <w:bdr w:val="none" w:sz="0" w:space="0" w:color="auto" w:frame="1"/>
+          <w:lang w:eastAsia="es-ES"/>
+          <w14:ligatures w14:val="none"/>
+        </w:rPr>
+        <w:t xml:space="preserve"> RK)</w:t>
+      </w:r>
+      <w:bookmarkEnd w:id="1"/>
+    </w:p>
+    <w:p>
+      <w:pPr>
+        <w:shd w:val="clear" w:color="auto" w:fill="FFFFFF"/>
+        <w:spacing w:after="0" w:line="240" w:lineRule="auto"/>
+        <w:ind w:left="720"/>
+        <w:rPr>
+          <w:rFonts w:ascii="Calibri" w:eastAsia="Times New Roman" w:hAnsi="Calibri" w:cs="Calibri"/>
+          <w:color w:val="242424"/>
+          <w:kern w:val="0"/>
+          <w:lang w:eastAsia="es-ES"/>
+          <w14:ligatures w14:val="none"/>
+        </w:rPr>
+      </w:pPr>
+    </w:p>
+    <w:p>
+      <w:pPr>
         <w:numPr>
           <w:ilvl w:val="0"/>
           <w:numId w:val="3"/>
@@ -450,6 +1077,19 @@
       <w:r>
         <w:rPr>
           <w:rFonts w:ascii="Calibri" w:eastAsia="Times New Roman" w:hAnsi="Calibri" w:cs="Calibri"/>
+          <w:b/>
+          <w:bCs/>
+          <w:color w:val="4EA72E" w:themeColor="accent6"/>
+          <w:kern w:val="0"/>
+          <w:bdr w:val="none" w:sz="0" w:space="0" w:color="auto" w:frame="1"/>
+          <w:lang w:eastAsia="es-ES"/>
+          <w14:ligatures w14:val="none"/>
+        </w:rPr>
+        <w:t>[listo]</w:t>
+      </w:r>
+      <w:r>
+        <w:rPr>
+          <w:rFonts w:ascii="Calibri" w:eastAsia="Times New Roman" w:hAnsi="Calibri" w:cs="Calibri"/>
           <w:color w:val="242424"/>
           <w:kern w:val="0"/>
           <w:bdr w:val="none" w:sz="0" w:space="0" w:color="auto" w:frame="1"/>
@@ -479,6 +1119,19 @@
       <w:r>
         <w:rPr>
           <w:rFonts w:ascii="Calibri" w:eastAsia="Times New Roman" w:hAnsi="Calibri" w:cs="Calibri"/>
+          <w:b/>
+          <w:bCs/>
+          <w:color w:val="4EA72E" w:themeColor="accent6"/>
+          <w:kern w:val="0"/>
+          <w:bdr w:val="none" w:sz="0" w:space="0" w:color="auto" w:frame="1"/>
+          <w:lang w:eastAsia="es-ES"/>
+          <w14:ligatures w14:val="none"/>
+        </w:rPr>
+        <w:t>[listo]</w:t>
+      </w:r>
+      <w:r>
+        <w:rPr>
+          <w:rFonts w:ascii="Calibri" w:eastAsia="Times New Roman" w:hAnsi="Calibri" w:cs="Calibri"/>
           <w:color w:val="242424"/>
           <w:kern w:val="0"/>
           <w:bdr w:val="none" w:sz="0" w:space="0" w:color="auto" w:frame="1"/>
@@ -558,7 +1211,6 @@
           <w:lang w:eastAsia="es-ES"/>
           <w14:ligatures w14:val="none"/>
         </w:rPr>
-        <w:lastRenderedPageBreak/>
         <w:drawing>
           <wp:inline distT="0" distB="0" distL="0" distR="0" wp14:anchorId="1D8137F9" wp14:editId="72AB1385">
             <wp:extent cx="5400040" cy="6047105"/>
@@ -577,7 +1229,7 @@
                     </pic:cNvPicPr>
                   </pic:nvPicPr>
                   <pic:blipFill>
-                    <a:blip r:embed="rId6">
+                    <a:blip r:embed="rId7">
                       <a:extLst>
                         <a:ext uri="{28A0092B-C50C-407E-A947-70E740481C1C}">
                           <a14:useLocalDpi xmlns:a14="http://schemas.microsoft.com/office/drawing/2010/main" val="0"/>
@@ -635,6 +1287,78 @@
     </w:p>
     <w:p>
       <w:pPr>
+        <w:shd w:val="clear" w:color="auto" w:fill="FFFFFF"/>
+        <w:spacing w:after="0" w:line="240" w:lineRule="auto"/>
+        <w:ind w:left="720"/>
+        <w:rPr>
+          <w:rFonts w:ascii="Calibri" w:eastAsia="Times New Roman" w:hAnsi="Calibri" w:cs="Calibri"/>
+          <w:color w:val="242424"/>
+          <w:kern w:val="0"/>
+          <w:lang w:eastAsia="es-ES"/>
+          <w14:ligatures w14:val="none"/>
+        </w:rPr>
+      </w:pPr>
+    </w:p>
+    <w:p>
+      <w:pPr>
+        <w:shd w:val="clear" w:color="auto" w:fill="FFFFFF"/>
+        <w:spacing w:after="0" w:line="240" w:lineRule="auto"/>
+        <w:ind w:left="720"/>
+        <w:rPr>
+          <w:rFonts w:ascii="Calibri" w:eastAsia="Times New Roman" w:hAnsi="Calibri" w:cs="Calibri"/>
+          <w:color w:val="242424"/>
+          <w:kern w:val="0"/>
+          <w:lang w:eastAsia="es-ES"/>
+          <w14:ligatures w14:val="none"/>
+        </w:rPr>
+      </w:pPr>
+    </w:p>
+    <w:p>
+      <w:pPr>
+        <w:pStyle w:val="Ttulo1"/>
+        <w:rPr>
+          <w:rFonts w:ascii="Calibri" w:eastAsia="Times New Roman" w:hAnsi="Calibri" w:cs="Calibri"/>
+          <w:color w:val="242424"/>
+          <w:kern w:val="0"/>
+          <w:sz w:val="36"/>
+          <w:szCs w:val="36"/>
+          <w:bdr w:val="none" w:sz="0" w:space="0" w:color="auto" w:frame="1"/>
+          <w:lang w:eastAsia="es-ES"/>
+          <w14:ligatures w14:val="none"/>
+        </w:rPr>
+      </w:pPr>
+      <w:bookmarkStart w:id="2" w:name="_Toc165801588"/>
+      <w:r>
+        <w:rPr>
+          <w:rFonts w:ascii="Calibri" w:eastAsia="Times New Roman" w:hAnsi="Calibri" w:cs="Calibri"/>
+          <w:color w:val="242424"/>
+          <w:kern w:val="0"/>
+          <w:sz w:val="36"/>
+          <w:szCs w:val="36"/>
+          <w:bdr w:val="none" w:sz="0" w:space="0" w:color="auto" w:frame="1"/>
+          <w:lang w:eastAsia="es-ES"/>
+          <w14:ligatures w14:val="none"/>
+        </w:rPr>
+        <w:t>CONCILIACIONES FRONT Y CITRIX</w:t>
+      </w:r>
+      <w:bookmarkEnd w:id="2"/>
+    </w:p>
+    <w:p>
+      <w:pPr>
+        <w:shd w:val="clear" w:color="auto" w:fill="FFFFFF"/>
+        <w:spacing w:after="0" w:line="240" w:lineRule="auto"/>
+        <w:ind w:left="720"/>
+        <w:rPr>
+          <w:rFonts w:ascii="Calibri" w:eastAsia="Times New Roman" w:hAnsi="Calibri" w:cs="Calibri"/>
+          <w:color w:val="242424"/>
+          <w:kern w:val="0"/>
+          <w:lang w:eastAsia="es-ES"/>
+          <w14:ligatures w14:val="none"/>
+        </w:rPr>
+      </w:pPr>
+    </w:p>
+    <w:p>
+      <w:pPr>
         <w:numPr>
           <w:ilvl w:val="0"/>
           <w:numId w:val="5"/>
@@ -892,7 +1616,6 @@
           <w:lang w:eastAsia="es-ES"/>
           <w14:ligatures w14:val="none"/>
         </w:rPr>
-        <w:lastRenderedPageBreak/>
         <w:drawing>
           <wp:inline distT="0" distB="0" distL="0" distR="0" wp14:anchorId="014D0395" wp14:editId="6C1A62F6">
             <wp:extent cx="5400040" cy="5470525"/>
@@ -911,7 +1634,7 @@
                     </pic:cNvPicPr>
                   </pic:nvPicPr>
                   <pic:blipFill>
-                    <a:blip r:embed="rId7">
+                    <a:blip r:embed="rId8">
                       <a:extLst>
                         <a:ext uri="{28A0092B-C50C-407E-A947-70E740481C1C}">
                           <a14:useLocalDpi xmlns:a14="http://schemas.microsoft.com/office/drawing/2010/main" val="0"/>
@@ -985,7 +1708,7 @@
                     </pic:cNvPicPr>
                   </pic:nvPicPr>
                   <pic:blipFill>
-                    <a:blip r:embed="rId8">
+                    <a:blip r:embed="rId9">
                       <a:extLst>
                         <a:ext uri="{28A0092B-C50C-407E-A947-70E740481C1C}">
                           <a14:useLocalDpi xmlns:a14="http://schemas.microsoft.com/office/drawing/2010/main" val="0"/>
@@ -1138,7 +1861,704 @@
         <w:t> </w:t>
       </w:r>
     </w:p>
+    <w:p>
+      <w:r>
+        <w:br w:type="page"/>
+      </w:r>
+    </w:p>
+    <w:p>
+      <w:pPr>
+        <w:pStyle w:val="Ttulo1"/>
+        <w:rPr>
+          <w:sz w:val="32"/>
+          <w:szCs w:val="32"/>
+        </w:rPr>
+      </w:pPr>
+      <w:bookmarkStart w:id="3" w:name="_Toc165801589"/>
+      <w:r>
+        <w:rPr>
+          <w:sz w:val="32"/>
+          <w:szCs w:val="32"/>
+        </w:rPr>
+        <w:lastRenderedPageBreak/>
+        <w:t>Observaciones y notas:</w:t>
+      </w:r>
+      <w:r>
+        <w:rPr>
+          <w:sz w:val="32"/>
+          <w:szCs w:val="32"/>
+        </w:rPr>
+        <w:t xml:space="preserve"> </w:t>
+      </w:r>
+      <w:r>
+        <w:rPr>
+          <w:sz w:val="32"/>
+          <w:szCs w:val="32"/>
+        </w:rPr>
+        <w:t>Archivo: AA</w:t>
+      </w:r>
+      <w:r>
+        <w:rPr>
+          <w:sz w:val="32"/>
+          <w:szCs w:val="32"/>
+        </w:rPr>
+        <w:t>RK.xls</w:t>
+      </w:r>
+      <w:r>
+        <w:rPr>
+          <w:sz w:val="32"/>
+          <w:szCs w:val="32"/>
+        </w:rPr>
+        <w:t>m</w:t>
+      </w:r>
+      <w:bookmarkEnd w:id="3"/>
+    </w:p>
+    <w:p>
+      <w:pPr>
+        <w:pStyle w:val="Ttulo3"/>
+      </w:pPr>
+      <w:bookmarkStart w:id="4" w:name="_Toc165801590"/>
+      <w:r>
+        <w:t>Botón Contratos:</w:t>
+      </w:r>
+      <w:bookmarkEnd w:id="4"/>
+    </w:p>
+    <w:p>
+      <w:r>
+        <w:br/>
+        <w:t xml:space="preserve">El módulo </w:t>
+      </w:r>
+      <w:r>
+        <w:rPr>
+          <w:b/>
+        </w:rPr>
+        <w:t>Contratos</w:t>
+      </w:r>
+      <w:r>
+        <w:t xml:space="preserve"> es un procedimiento</w:t>
+      </w:r>
+      <w:r>
+        <w:t xml:space="preserve"> robusto</w:t>
+      </w:r>
+      <w:r>
+        <w:t xml:space="preserve"> que realiza una serie de operaciones con el objetivo de procesar y organizar datos relacionados con contratos</w:t>
+      </w:r>
+    </w:p>
+    <w:p>
+      <w:pPr>
+        <w:rPr>
+          <w:b/>
+          <w:bCs/>
+        </w:rPr>
+      </w:pPr>
+      <w:r>
+        <w:rPr>
+          <w:b/>
+          <w:bCs/>
+        </w:rPr>
+        <w:t>Configuración y Apertura de Archivo</w:t>
+      </w:r>
+    </w:p>
+    <w:p>
+      <w:pPr>
+        <w:rPr>
+          <w:b/>
+          <w:bCs/>
+        </w:rPr>
+      </w:pPr>
+      <w:r>
+        <w:rPr>
+          <w:b/>
+          <w:bCs/>
+        </w:rPr>
+        <w:t>Definición de variables y caminos:</w:t>
+      </w:r>
+    </w:p>
+    <w:p>
+      <w:r>
+        <w:t xml:space="preserve">El valor inicial de </w:t>
+      </w:r>
+      <w:proofErr w:type="spellStart"/>
+      <w:r>
+        <w:t>Path</w:t>
+      </w:r>
+      <w:proofErr w:type="spellEnd"/>
+      <w:r>
+        <w:t xml:space="preserve"> se establece a una ubicación de reportes, pero luego se actualiza con un valor tomado de la hoja "</w:t>
+      </w:r>
+      <w:proofErr w:type="spellStart"/>
+      <w:r>
+        <w:t>CatalogoConfiguracion</w:t>
+      </w:r>
+      <w:proofErr w:type="spellEnd"/>
+      <w:r>
+        <w:t>".</w:t>
+      </w:r>
+      <w:r>
+        <w:br/>
+      </w:r>
+      <w:r>
+        <w:rPr>
+          <w:noProof/>
+        </w:rPr>
+        <w:drawing>
+          <wp:inline distT="0" distB="0" distL="0" distR="0" wp14:anchorId="7191DC73" wp14:editId="03C31028">
+            <wp:extent cx="4810796" cy="1543265"/>
+            <wp:effectExtent l="0" t="0" r="8890" b="0"/>
+            <wp:docPr id="313193533" name="Imagen 1" descr="Interfaz de usuario gráfica, Texto, Aplicación&#10;&#10;Descripción generada automáticamente"/>
+            <wp:cNvGraphicFramePr>
+              <a:graphicFrameLocks xmlns:a="http://schemas.openxmlformats.org/drawingml/2006/main" noChangeAspect="1"/>
+            </wp:cNvGraphicFramePr>
+            <a:graphic xmlns:a="http://schemas.openxmlformats.org/drawingml/2006/main">
+              <a:graphicData uri="http://schemas.openxmlformats.org/drawingml/2006/picture">
+                <pic:pic xmlns:pic="http://schemas.openxmlformats.org/drawingml/2006/picture">
+                  <pic:nvPicPr>
+                    <pic:cNvPr id="313193533" name="Imagen 1" descr="Interfaz de usuario gráfica, Texto, Aplicación&#10;&#10;Descripción generada automáticamente"/>
+                    <pic:cNvPicPr/>
+                  </pic:nvPicPr>
+                  <pic:blipFill>
+                    <a:blip r:embed="rId10"/>
+                    <a:stretch>
+                      <a:fillRect/>
+                    </a:stretch>
+                  </pic:blipFill>
+                  <pic:spPr>
+                    <a:xfrm>
+                      <a:off x="0" y="0"/>
+                      <a:ext cx="4810796" cy="1543265"/>
+                    </a:xfrm>
+                    <a:prstGeom prst="rect">
+                      <a:avLst/>
+                    </a:prstGeom>
+                  </pic:spPr>
+                </pic:pic>
+              </a:graphicData>
+            </a:graphic>
+          </wp:inline>
+        </w:drawing>
+      </w:r>
+    </w:p>
     <w:p/>
+    <w:p>
+      <w:pPr>
+        <w:rPr>
+          <w:b/>
+          <w:bCs/>
+        </w:rPr>
+      </w:pPr>
+      <w:r>
+        <w:rPr>
+          <w:b/>
+          <w:bCs/>
+        </w:rPr>
+        <w:t>Manejo de errores y apertura de archivo:</w:t>
+      </w:r>
+    </w:p>
+    <w:p>
+      <w:r>
+        <w:t xml:space="preserve">Utiliza </w:t>
+      </w:r>
+      <w:proofErr w:type="spellStart"/>
+      <w:r>
+        <w:t>On</w:t>
+      </w:r>
+      <w:proofErr w:type="spellEnd"/>
+      <w:r>
+        <w:t xml:space="preserve"> Error Resume Next para manejar errores dinámicamente, permitiendo que el programa continúe incluso si ocurre un error al abrir un archivo.</w:t>
+      </w:r>
+    </w:p>
+    <w:p>
+      <w:r>
+        <w:t>Intenta abrir un archivo Excel, que se presume es especificado por la celda B2 de "</w:t>
+      </w:r>
+      <w:proofErr w:type="spellStart"/>
+      <w:r>
+        <w:t>CatalogoConfiguracion</w:t>
+      </w:r>
+      <w:proofErr w:type="spellEnd"/>
+      <w:r>
+        <w:t>".</w:t>
+      </w:r>
+    </w:p>
+    <w:p>
+      <w:r>
+        <w:rPr>
+          <w:noProof/>
+        </w:rPr>
+        <w:drawing>
+          <wp:inline distT="0" distB="0" distL="0" distR="0" wp14:anchorId="50412845" wp14:editId="6EB2BAED">
+            <wp:extent cx="4401164" cy="314369"/>
+            <wp:effectExtent l="0" t="0" r="0" b="9525"/>
+            <wp:docPr id="1375689956" name="Imagen 1"/>
+            <wp:cNvGraphicFramePr>
+              <a:graphicFrameLocks xmlns:a="http://schemas.openxmlformats.org/drawingml/2006/main" noChangeAspect="1"/>
+            </wp:cNvGraphicFramePr>
+            <a:graphic xmlns:a="http://schemas.openxmlformats.org/drawingml/2006/main">
+              <a:graphicData uri="http://schemas.openxmlformats.org/drawingml/2006/picture">
+                <pic:pic xmlns:pic="http://schemas.openxmlformats.org/drawingml/2006/picture">
+                  <pic:nvPicPr>
+                    <pic:cNvPr id="1375689956" name=""/>
+                    <pic:cNvPicPr/>
+                  </pic:nvPicPr>
+                  <pic:blipFill>
+                    <a:blip r:embed="rId11"/>
+                    <a:stretch>
+                      <a:fillRect/>
+                    </a:stretch>
+                  </pic:blipFill>
+                  <pic:spPr>
+                    <a:xfrm>
+                      <a:off x="0" y="0"/>
+                      <a:ext cx="4401164" cy="314369"/>
+                    </a:xfrm>
+                    <a:prstGeom prst="rect">
+                      <a:avLst/>
+                    </a:prstGeom>
+                  </pic:spPr>
+                </pic:pic>
+              </a:graphicData>
+            </a:graphic>
+          </wp:inline>
+        </w:drawing>
+      </w:r>
+    </w:p>
+    <w:p>
+      <w:r>
+        <w:t xml:space="preserve">Si hay un error al abrir el archivo, se termina la ejecución de la subrutina con </w:t>
+      </w:r>
+      <w:proofErr w:type="spellStart"/>
+      <w:r>
+        <w:t>Exit</w:t>
+      </w:r>
+      <w:proofErr w:type="spellEnd"/>
+      <w:r>
+        <w:t xml:space="preserve"> Sub.</w:t>
+      </w:r>
+    </w:p>
+    <w:p>
+      <w:pPr>
+        <w:rPr>
+          <w:b/>
+          <w:bCs/>
+        </w:rPr>
+      </w:pPr>
+      <w:r>
+        <w:rPr>
+          <w:b/>
+          <w:bCs/>
+        </w:rPr>
+        <w:t>Procesamiento de Datos</w:t>
+      </w:r>
+    </w:p>
+    <w:p>
+      <w:pPr>
+        <w:rPr>
+          <w:b/>
+          <w:bCs/>
+        </w:rPr>
+      </w:pPr>
+      <w:r>
+        <w:rPr>
+          <w:b/>
+          <w:bCs/>
+        </w:rPr>
+        <w:t>Extracción y filtro de datos:</w:t>
+      </w:r>
+    </w:p>
+    <w:p>
+      <w:r>
+        <w:t>Se lee el número de filas de la hoja "</w:t>
+      </w:r>
+      <w:proofErr w:type="spellStart"/>
+      <w:r>
+        <w:t>CatalogoContratos</w:t>
+      </w:r>
+      <w:proofErr w:type="spellEnd"/>
+      <w:r>
+        <w:t>" para preparar un arreglo Base1.</w:t>
+      </w:r>
+    </w:p>
+    <w:p>
+      <w:r>
+        <w:t>Se llena el arreglo Base1 con valores de la columna A de la hoja "</w:t>
+      </w:r>
+      <w:proofErr w:type="spellStart"/>
+      <w:r>
+        <w:t>CatalogoContratos</w:t>
+      </w:r>
+      <w:proofErr w:type="spellEnd"/>
+      <w:r>
+        <w:t>".</w:t>
+      </w:r>
+    </w:p>
+    <w:p>
+      <w:r>
+        <w:rPr>
+          <w:noProof/>
+        </w:rPr>
+        <w:lastRenderedPageBreak/>
+        <w:drawing>
+          <wp:inline distT="0" distB="0" distL="0" distR="0" wp14:anchorId="09C92E7E" wp14:editId="06094E40">
+            <wp:extent cx="5249008" cy="3905795"/>
+            <wp:effectExtent l="0" t="0" r="8890" b="0"/>
+            <wp:docPr id="2099725559" name="Imagen 1" descr="Tabla&#10;&#10;Descripción generada automáticamente"/>
+            <wp:cNvGraphicFramePr>
+              <a:graphicFrameLocks xmlns:a="http://schemas.openxmlformats.org/drawingml/2006/main" noChangeAspect="1"/>
+            </wp:cNvGraphicFramePr>
+            <a:graphic xmlns:a="http://schemas.openxmlformats.org/drawingml/2006/main">
+              <a:graphicData uri="http://schemas.openxmlformats.org/drawingml/2006/picture">
+                <pic:pic xmlns:pic="http://schemas.openxmlformats.org/drawingml/2006/picture">
+                  <pic:nvPicPr>
+                    <pic:cNvPr id="2099725559" name="Imagen 1" descr="Tabla&#10;&#10;Descripción generada automáticamente"/>
+                    <pic:cNvPicPr/>
+                  </pic:nvPicPr>
+                  <pic:blipFill>
+                    <a:blip r:embed="rId12"/>
+                    <a:stretch>
+                      <a:fillRect/>
+                    </a:stretch>
+                  </pic:blipFill>
+                  <pic:spPr>
+                    <a:xfrm>
+                      <a:off x="0" y="0"/>
+                      <a:ext cx="5249008" cy="3905795"/>
+                    </a:xfrm>
+                    <a:prstGeom prst="rect">
+                      <a:avLst/>
+                    </a:prstGeom>
+                  </pic:spPr>
+                </pic:pic>
+              </a:graphicData>
+            </a:graphic>
+          </wp:inline>
+        </w:drawing>
+      </w:r>
+    </w:p>
+    <w:p>
+      <w:r>
+        <w:t>Aplica un filtro a la hoja abierta en el campo 3 (Columna C) utilizando los valores del arreglo Base1.</w:t>
+      </w:r>
+    </w:p>
+    <w:p>
+      <w:r>
+        <w:t>Copia de datos filtrados a "</w:t>
+      </w:r>
+      <w:proofErr w:type="spellStart"/>
+      <w:r>
+        <w:t>ListaContratos</w:t>
+      </w:r>
+      <w:proofErr w:type="spellEnd"/>
+      <w:r>
+        <w:t>":</w:t>
+      </w:r>
+    </w:p>
+    <w:p>
+      <w:r>
+        <w:t>Limpia el rango especificado en "</w:t>
+      </w:r>
+      <w:proofErr w:type="spellStart"/>
+      <w:r>
+        <w:t>ListaContratos</w:t>
+      </w:r>
+      <w:proofErr w:type="spellEnd"/>
+      <w:r>
+        <w:t>".</w:t>
+      </w:r>
+    </w:p>
+    <w:p>
+      <w:r>
+        <w:t>Copia los datos de la hoja filtrada a "</w:t>
+      </w:r>
+      <w:proofErr w:type="spellStart"/>
+      <w:r>
+        <w:t>ListaContratos</w:t>
+      </w:r>
+      <w:proofErr w:type="spellEnd"/>
+      <w:r>
+        <w:t>".</w:t>
+      </w:r>
+    </w:p>
+    <w:p>
+      <w:r>
+        <w:t>Realiza operaciones de copia y pegado dentro de "</w:t>
+      </w:r>
+      <w:proofErr w:type="spellStart"/>
+      <w:r>
+        <w:t>ListaContratos</w:t>
+      </w:r>
+      <w:proofErr w:type="spellEnd"/>
+      <w:r>
+        <w:t>" para organizar columnas adecuadamente.</w:t>
+      </w:r>
+    </w:p>
+    <w:p>
+      <w:r>
+        <w:rPr>
+          <w:noProof/>
+        </w:rPr>
+        <w:drawing>
+          <wp:inline distT="0" distB="0" distL="0" distR="0" wp14:anchorId="36BCF6FE" wp14:editId="6D981442">
+            <wp:extent cx="5400040" cy="1598930"/>
+            <wp:effectExtent l="0" t="0" r="0" b="1270"/>
+            <wp:docPr id="722515208" name="Imagen 1" descr="Tabla&#10;&#10;Descripción generada automáticamente"/>
+            <wp:cNvGraphicFramePr>
+              <a:graphicFrameLocks xmlns:a="http://schemas.openxmlformats.org/drawingml/2006/main" noChangeAspect="1"/>
+            </wp:cNvGraphicFramePr>
+            <a:graphic xmlns:a="http://schemas.openxmlformats.org/drawingml/2006/main">
+              <a:graphicData uri="http://schemas.openxmlformats.org/drawingml/2006/picture">
+                <pic:pic xmlns:pic="http://schemas.openxmlformats.org/drawingml/2006/picture">
+                  <pic:nvPicPr>
+                    <pic:cNvPr id="722515208" name="Imagen 1" descr="Tabla&#10;&#10;Descripción generada automáticamente"/>
+                    <pic:cNvPicPr/>
+                  </pic:nvPicPr>
+                  <pic:blipFill>
+                    <a:blip r:embed="rId13"/>
+                    <a:stretch>
+                      <a:fillRect/>
+                    </a:stretch>
+                  </pic:blipFill>
+                  <pic:spPr>
+                    <a:xfrm>
+                      <a:off x="0" y="0"/>
+                      <a:ext cx="5400040" cy="1598930"/>
+                    </a:xfrm>
+                    <a:prstGeom prst="rect">
+                      <a:avLst/>
+                    </a:prstGeom>
+                  </pic:spPr>
+                </pic:pic>
+              </a:graphicData>
+            </a:graphic>
+          </wp:inline>
+        </w:drawing>
+      </w:r>
+    </w:p>
+    <w:p>
+      <w:pPr>
+        <w:rPr>
+          <w:b/>
+          <w:bCs/>
+        </w:rPr>
+      </w:pPr>
+      <w:r>
+        <w:rPr>
+          <w:b/>
+          <w:bCs/>
+        </w:rPr>
+        <w:t>Organización Final de Datos</w:t>
+      </w:r>
+    </w:p>
+    <w:p>
+      <w:pPr>
+        <w:rPr>
+          <w:b/>
+          <w:bCs/>
+        </w:rPr>
+      </w:pPr>
+      <w:r>
+        <w:rPr>
+          <w:b/>
+          <w:bCs/>
+        </w:rPr>
+        <w:t>Manipulación y organización de datos en la hoja "Contratos":</w:t>
+      </w:r>
+    </w:p>
+    <w:p>
+      <w:r>
+        <w:t>Limpia la hoja "Contratos" y realiza un bucle a través de configuraciones de "</w:t>
+      </w:r>
+      <w:proofErr w:type="spellStart"/>
+      <w:r>
+        <w:t>CatalogoConfiguracion</w:t>
+      </w:r>
+      <w:proofErr w:type="spellEnd"/>
+      <w:r>
+        <w:t>" para aplicar filtros y copiar datos entre hojas.</w:t>
+      </w:r>
+    </w:p>
+    <w:p>
+      <w:r>
+        <w:rPr>
+          <w:noProof/>
+        </w:rPr>
+        <w:lastRenderedPageBreak/>
+        <w:drawing>
+          <wp:inline distT="0" distB="0" distL="0" distR="0" wp14:anchorId="1D386D38" wp14:editId="175447E4">
+            <wp:extent cx="5400040" cy="662940"/>
+            <wp:effectExtent l="0" t="0" r="0" b="3810"/>
+            <wp:docPr id="1787707491" name="Imagen 1"/>
+            <wp:cNvGraphicFramePr>
+              <a:graphicFrameLocks xmlns:a="http://schemas.openxmlformats.org/drawingml/2006/main" noChangeAspect="1"/>
+            </wp:cNvGraphicFramePr>
+            <a:graphic xmlns:a="http://schemas.openxmlformats.org/drawingml/2006/main">
+              <a:graphicData uri="http://schemas.openxmlformats.org/drawingml/2006/picture">
+                <pic:pic xmlns:pic="http://schemas.openxmlformats.org/drawingml/2006/picture">
+                  <pic:nvPicPr>
+                    <pic:cNvPr id="1787707491" name=""/>
+                    <pic:cNvPicPr/>
+                  </pic:nvPicPr>
+                  <pic:blipFill>
+                    <a:blip r:embed="rId14"/>
+                    <a:stretch>
+                      <a:fillRect/>
+                    </a:stretch>
+                  </pic:blipFill>
+                  <pic:spPr>
+                    <a:xfrm>
+                      <a:off x="0" y="0"/>
+                      <a:ext cx="5400040" cy="662940"/>
+                    </a:xfrm>
+                    <a:prstGeom prst="rect">
+                      <a:avLst/>
+                    </a:prstGeom>
+                  </pic:spPr>
+                </pic:pic>
+              </a:graphicData>
+            </a:graphic>
+          </wp:inline>
+        </w:drawing>
+      </w:r>
+    </w:p>
+    <w:p/>
+    <w:p>
+      <w:r>
+        <w:t>Utiliza criterios de filtrado y copia datos de "</w:t>
+      </w:r>
+      <w:proofErr w:type="spellStart"/>
+      <w:r>
+        <w:t>CatalogoContratos</w:t>
+      </w:r>
+      <w:proofErr w:type="spellEnd"/>
+      <w:r>
+        <w:t>" a "Contratos" basándose en si las filas están ocultas o no.</w:t>
+      </w:r>
+    </w:p>
+    <w:p>
+      <w:r>
+        <w:t>Compara y copia datos adicionales de "</w:t>
+      </w:r>
+      <w:proofErr w:type="spellStart"/>
+      <w:r>
+        <w:t>ListaContratos</w:t>
+      </w:r>
+      <w:proofErr w:type="spellEnd"/>
+      <w:r>
+        <w:t>" a "Contratos" basado en coincidencias de clientes y otros criterios, insertando valores en las columnas apropiadas.</w:t>
+      </w:r>
+    </w:p>
+    <w:p>
+      <w:pPr>
+        <w:rPr>
+          <w:b/>
+          <w:bCs/>
+        </w:rPr>
+      </w:pPr>
+      <w:r>
+        <w:rPr>
+          <w:b/>
+          <w:bCs/>
+        </w:rPr>
+        <w:t>Finalización y limpieza:</w:t>
+      </w:r>
+    </w:p>
+    <w:p>
+      <w:r>
+        <w:t>Limpia y organiza la hoja "CONTRATOS RK" al final del proceso.</w:t>
+      </w:r>
+    </w:p>
+    <w:p>
+      <w:r>
+        <w:t>Vuelve a la hoja "CONTRATOS RK" y muestra un mensaje indicando que la carga fue procesada correctamente.</w:t>
+      </w:r>
+    </w:p>
+    <w:p>
+      <w:pPr>
+        <w:rPr>
+          <w:b/>
+          <w:bCs/>
+        </w:rPr>
+      </w:pPr>
+      <w:r>
+        <w:rPr>
+          <w:b/>
+          <w:bCs/>
+        </w:rPr>
+        <w:t>Observaciones Generales</w:t>
+      </w:r>
+    </w:p>
+    <w:p>
+      <w:proofErr w:type="spellStart"/>
+      <w:r>
+        <w:t>AutoFilterMode</w:t>
+      </w:r>
+      <w:proofErr w:type="spellEnd"/>
+      <w:r>
+        <w:t xml:space="preserve">: Verifica y desactiva filtros </w:t>
+      </w:r>
+      <w:proofErr w:type="spellStart"/>
+      <w:r>
+        <w:t>autoaplicados</w:t>
+      </w:r>
+      <w:proofErr w:type="spellEnd"/>
+      <w:r>
+        <w:t xml:space="preserve"> si están activos para evitar conflictos o errores al aplicar nuevos filtros.</w:t>
+      </w:r>
+    </w:p>
+    <w:p>
+      <w:r>
+        <w:t xml:space="preserve">Manejo de errores: El código parece robusto en términos de manejar situaciones donde los datos pueden no estar disponibles como se espera (por ejemplo, usando </w:t>
+      </w:r>
+      <w:proofErr w:type="spellStart"/>
+      <w:r>
+        <w:t>If</w:t>
+      </w:r>
+      <w:proofErr w:type="spellEnd"/>
+      <w:r>
+        <w:t xml:space="preserve"> </w:t>
+      </w:r>
+      <w:proofErr w:type="spellStart"/>
+      <w:r>
+        <w:t>ThisWorkbook.Worksheets</w:t>
+      </w:r>
+      <w:proofErr w:type="spellEnd"/>
+      <w:r>
+        <w:t>("</w:t>
+      </w:r>
+      <w:proofErr w:type="spellStart"/>
+      <w:r>
+        <w:t>CatalogoContratos</w:t>
+      </w:r>
+      <w:proofErr w:type="spellEnd"/>
+      <w:r>
+        <w:t>"</w:t>
+      </w:r>
+      <w:proofErr w:type="gramStart"/>
+      <w:r>
+        <w:t>).</w:t>
+      </w:r>
+      <w:proofErr w:type="spellStart"/>
+      <w:r>
+        <w:t>AutoFilterMode</w:t>
+      </w:r>
+      <w:proofErr w:type="spellEnd"/>
+      <w:proofErr w:type="gramEnd"/>
+      <w:r>
+        <w:t xml:space="preserve"> </w:t>
+      </w:r>
+      <w:proofErr w:type="spellStart"/>
+      <w:r>
+        <w:t>Then</w:t>
+      </w:r>
+      <w:proofErr w:type="spellEnd"/>
+      <w:r>
+        <w:t>).</w:t>
+      </w:r>
+    </w:p>
+    <w:p>
+      <w:r>
+        <w:t>Eficiencia y claridad: Aunque el código realiza lo que se propone, podría ser más eficiente y claro. Por ejemplo, usar constantes para referencias de celdas podría hacer el código más fácil de entender y mantener.</w:t>
+      </w:r>
+    </w:p>
     <w:sectPr>
       <w:pgSz w:w="11906" w:h="16838"/>
       <w:pgMar w:top="1417" w:right="1701" w:bottom="1417" w:left="1701" w:header="708" w:footer="708" w:gutter="0"/>
@@ -2358,6 +3778,7 @@
   <w:style w:type="paragraph" w:default="1" w:styleId="Normal">
     <w:name w:val="Normal"/>
     <w:qFormat/>
+    <w:rsid w:val="002D16B6"/>
   </w:style>
   <w:style w:type="paragraph" w:styleId="Ttulo1">
     <w:name w:val="heading 1"/>
@@ -2894,6 +4315,62 @@
       <w14:ligatures w14:val="none"/>
     </w:rPr>
   </w:style>
+  <w:style w:type="paragraph" w:styleId="TtuloTDC">
+    <w:name w:val="TOC Heading"/>
+    <w:basedOn w:val="Ttulo1"/>
+    <w:next w:val="Normal"/>
+    <w:uiPriority w:val="39"/>
+    <w:unhideWhenUsed/>
+    <w:qFormat/>
+    <w:rsid w:val="00E139F5"/>
+    <w:pPr>
+      <w:spacing w:before="240" w:after="0"/>
+      <w:outlineLvl w:val="9"/>
+    </w:pPr>
+    <w:rPr>
+      <w:kern w:val="0"/>
+      <w:sz w:val="32"/>
+      <w:szCs w:val="32"/>
+      <w:lang w:eastAsia="es-ES"/>
+      <w14:ligatures w14:val="none"/>
+    </w:rPr>
+  </w:style>
+  <w:style w:type="paragraph" w:styleId="TDC1">
+    <w:name w:val="toc 1"/>
+    <w:basedOn w:val="Normal"/>
+    <w:next w:val="Normal"/>
+    <w:autoRedefine/>
+    <w:uiPriority w:val="39"/>
+    <w:unhideWhenUsed/>
+    <w:rsid w:val="004A550F"/>
+    <w:pPr>
+      <w:spacing w:after="100"/>
+    </w:pPr>
+  </w:style>
+  <w:style w:type="character" w:styleId="Hipervnculo">
+    <w:name w:val="Hyperlink"/>
+    <w:basedOn w:val="Fuentedeprrafopredeter"/>
+    <w:uiPriority w:val="99"/>
+    <w:unhideWhenUsed/>
+    <w:rsid w:val="004A550F"/>
+    <w:rPr>
+      <w:color w:val="467886" w:themeColor="hyperlink"/>
+      <w:u w:val="single"/>
+    </w:rPr>
+  </w:style>
+  <w:style w:type="paragraph" w:styleId="TDC3">
+    <w:name w:val="toc 3"/>
+    <w:basedOn w:val="Normal"/>
+    <w:next w:val="Normal"/>
+    <w:autoRedefine/>
+    <w:uiPriority w:val="39"/>
+    <w:unhideWhenUsed/>
+    <w:rsid w:val="006D3D58"/>
+    <w:pPr>
+      <w:spacing w:after="100"/>
+      <w:ind w:left="440"/>
+    </w:pPr>
+  </w:style>
 </w:styles>
 </file>
 
@@ -3190,4 +4667,16 @@
     </a:ext>
   </a:extLst>
 </a:theme>
+</file>
+
+<file path=customXml/item1.xml><?xml version="1.0" encoding="utf-8"?>
+<b:Sources xmlns:b="http://schemas.openxmlformats.org/officeDocument/2006/bibliography" xmlns="http://schemas.openxmlformats.org/officeDocument/2006/bibliography" SelectedStyle="\APASixthEditionOfficeOnline.xsl" StyleName="APA" Version="6"/>
+</file>
+
+<file path=customXml/itemProps1.xml><?xml version="1.0" encoding="utf-8"?>
+<ds:datastoreItem xmlns:ds="http://schemas.openxmlformats.org/officeDocument/2006/customXml" ds:itemID="{E192D3CE-2E1D-40F8-B8A3-A7D95D956FCC}">
+  <ds:schemaRefs>
+    <ds:schemaRef ds:uri="http://schemas.openxmlformats.org/officeDocument/2006/bibliography"/>
+  </ds:schemaRefs>
+</ds:datastoreItem>
 </file>
</xml_diff>